<commit_message>
Add version of paper with methods and results
</commit_message>
<xml_diff>
--- a/manuscript/draft_04.docx
+++ b/manuscript/draft_04.docx
@@ -1,6 +1,6 @@
 
 <file path=word/document.xml><?xml version="1.0" encoding="utf-8"?>
-<w:document xmlns:wpc="http://schemas.microsoft.com/office/word/2010/wordprocessingCanvas" xmlns:mo="http://schemas.microsoft.com/office/mac/office/2008/main" xmlns:mc="http://schemas.openxmlformats.org/markup-compatibility/2006" xmlns:mv="urn:schemas-microsoft-com:mac:vml" xmlns:o="urn:schemas-microsoft-com:office:office" xmlns:r="http://schemas.openxmlformats.org/officeDocument/2006/relationships" xmlns:m="http://schemas.openxmlformats.org/officeDocument/2006/math" xmlns:v="urn:schemas-microsoft-com:vml" xmlns:wp14="http://schemas.microsoft.com/office/word/2010/wordprocessingDrawing" xmlns:wp="http://schemas.openxmlformats.org/drawingml/2006/wordprocessingDrawing" xmlns:w10="urn:schemas-microsoft-com:office:word" xmlns:w="http://schemas.openxmlformats.org/wordprocessingml/2006/main" xmlns:w14="http://schemas.microsoft.com/office/word/2010/wordml" xmlns:wpg="http://schemas.microsoft.com/office/word/2010/wordprocessingGroup" xmlns:wpi="http://schemas.microsoft.com/office/word/2010/wordprocessingInk" xmlns:wne="http://schemas.microsoft.com/office/word/2006/wordml" xmlns:wps="http://schemas.microsoft.com/office/word/2010/wordprocessingShape" mc:Ignorable="w14 wp14">
+<w:document xmlns:wpc="http://schemas.microsoft.com/office/word/2010/wordprocessingCanvas" xmlns:mc="http://schemas.openxmlformats.org/markup-compatibility/2006" xmlns:o="urn:schemas-microsoft-com:office:office" xmlns:r="http://schemas.openxmlformats.org/officeDocument/2006/relationships" xmlns:m="http://schemas.openxmlformats.org/officeDocument/2006/math" xmlns:v="urn:schemas-microsoft-com:vml" xmlns:wp14="http://schemas.microsoft.com/office/word/2010/wordprocessingDrawing" xmlns:wp="http://schemas.openxmlformats.org/drawingml/2006/wordprocessingDrawing" xmlns:w10="urn:schemas-microsoft-com:office:word" xmlns:w="http://schemas.openxmlformats.org/wordprocessingml/2006/main" xmlns:w14="http://schemas.microsoft.com/office/word/2010/wordml" xmlns:wpg="http://schemas.microsoft.com/office/word/2010/wordprocessingGroup" xmlns:wpi="http://schemas.microsoft.com/office/word/2010/wordprocessingInk" xmlns:wne="http://schemas.microsoft.com/office/word/2006/wordml" xmlns:wps="http://schemas.microsoft.com/office/word/2010/wordprocessingShape" mc:Ignorable="w14 wp14">
   <w:body>
     <w:p>
       <w:pPr>
@@ -21,15 +21,10 @@
         <w:t>, and implied cumulative cohort fertility rates (CCFRs)</w:t>
       </w:r>
       <w:r>
-        <w:t xml:space="preserve"> for dozens of countries whose data is available either within the HFD or HFC. The end result is a lattice of Lexis surface visualisations, arranged by cohort on the horizontal axis and age on the vertical axis. Within this visualisation the ASFRs are represented graphically by cell shade, CCFRs by a series of easily distinguishable contour lines, and the </w:t>
-      </w:r>
-      <w:proofErr w:type="gramStart"/>
-      <w:r>
-        <w:t>strips which label each of the small multiples within the visualisation</w:t>
-      </w:r>
-      <w:proofErr w:type="gramEnd"/>
-      <w:r>
-        <w:t xml:space="preserve"> are coloured according to geographic region. </w:t>
+        <w:t xml:space="preserve"> for dozens of countries whose data is available either within the HFD or HFC. The end result is a lattice of Lexis surface visualisations, arranged by cohort on the horizontal axis and age on the vertical axis. Within this visualisation the ASFRs are represented graphically by cell shade, CCFRs by a series of easily distinguishable contour lines, and the strips which label each of the small multiples within the visualisation are coloured according to geographic region. </w:t>
+      </w:r>
+      <w:r>
+        <w:t xml:space="preserve">We refer to this visualisation as a Composite Fertility Plot (CFP), as both colour/shade, and contour lines, are used to represent different variables. </w:t>
       </w:r>
     </w:p>
     <w:p>
@@ -195,7 +190,11 @@
         <w:t>; 3) RE (Research estimates)</w:t>
       </w:r>
       <w:r>
-        <w:t xml:space="preserve">. For almost all countries, this approach produced a dataset comprising ASFRs for many contiguous years. The only exceptions to this contiguity were Bosnia and </w:t>
+        <w:t xml:space="preserve">. For almost all countries, this approach produced a dataset comprising ASFRs for many </w:t>
+      </w:r>
+      <w:r>
+        <w:lastRenderedPageBreak/>
+        <w:t xml:space="preserve">contiguous years. The only exceptions to this contiguity were Bosnia and </w:t>
       </w:r>
       <w:proofErr w:type="spellStart"/>
       <w:r>
@@ -203,11 +202,7 @@
       </w:r>
       <w:proofErr w:type="spellEnd"/>
       <w:r>
-        <w:t xml:space="preserve"> (BIH), where records were missing for the years 1991 to 1995 inclusive, and Belarus (BLR), where records for 2013 </w:t>
-      </w:r>
-      <w:r>
-        <w:lastRenderedPageBreak/>
-        <w:t xml:space="preserve">were </w:t>
+        <w:t xml:space="preserve"> (BIH), where records were missing for the years 1991 to 1995 inclusive, and Belarus (BLR), where records for 2013 were </w:t>
       </w:r>
       <w:r>
         <w:t xml:space="preserve">missing. In both of these cases ASFRs for the missing year were imputed through simple interpolation of ASFRs from the last and next observed years (1990 and 1996 for BIH; 2012 and 2014 for BLR). </w:t>
@@ -289,21 +284,7 @@
               <w:rPr>
                 <w:rFonts w:ascii="Cambria Math" w:hAnsi="Cambria Math"/>
               </w:rPr>
-              <m:t>(x</m:t>
-            </m:r>
-            <w:proofErr w:type="gramStart"/>
-            <m:r>
-              <w:rPr>
-                <w:rFonts w:ascii="Cambria Math" w:hAnsi="Cambria Math"/>
-              </w:rPr>
-              <m:t>,y</m:t>
-            </m:r>
-            <w:proofErr w:type="gramEnd"/>
-            <m:r>
-              <w:rPr>
-                <w:rFonts w:ascii="Cambria Math" w:hAnsi="Cambria Math"/>
-              </w:rPr>
-              <m:t>, p)</m:t>
+              <m:t>(x,y, p)</m:t>
             </m:r>
           </m:sub>
         </m:sSub>
@@ -504,16 +485,8 @@
         <w:rPr>
           <w:rFonts w:eastAsiaTheme="minorEastAsia"/>
         </w:rPr>
-        <w:t xml:space="preserve">. Within the Lexis surfaces, contour lines were added at positions across the cohort-age surface </w:t>
-      </w:r>
-      <w:proofErr w:type="gramStart"/>
-      <w:r>
-        <w:rPr>
-          <w:rFonts w:eastAsiaTheme="minorEastAsia"/>
-        </w:rPr>
-        <w:t xml:space="preserve">where  </w:t>
-      </w:r>
-      <w:proofErr w:type="gramEnd"/>
+        <w:t xml:space="preserve">. Within the Lexis surfaces, contour lines were added at positions across the cohort-age surface where  </w:t>
+      </w:r>
       <m:oMath>
         <m:sSub>
           <m:sSubPr>
@@ -744,11 +717,6 @@
       <w:pPr>
         <w:pStyle w:val="Heading2"/>
       </w:pPr>
-    </w:p>
-    <w:p>
-      <w:pPr>
-        <w:pStyle w:val="Heading2"/>
-      </w:pPr>
       <w:r>
         <w:t>Low Fertility European Countries: East Germany, West Germany, and Italy</w:t>
       </w:r>
@@ -776,7 +744,11 @@
         <w:fldChar w:fldCharType="end"/>
       </w:r>
       <w:r>
-        <w:t xml:space="preserve"> shows the CFP for Spain, Italy and Germany, separated into East and West. Each of these countries currently have fairly low fertility levels, and by looking at both the colour of the cells and the trajectories of the contours we can learn more about other similarities and differences between these countries. Firstly, if we look at the trajectory of the thick solid contour line we can identify the last birth cohorts that reached replacement fertility levels; this is around 1938-9 for Germany, 1945 for Italy, and 1954 for Spain. The thick dashed lines, indicating 1.80 babies/woman, are more dissimilar within Germany, and were first not achieved in West Germany for the 1944 birth cohort, and for East Germany, for the 1949 cohort; in East Germany this fertility level was then re-established briefly, for cohorts born around 1952-1960, before being lost again; this fertility level was last for Italian cohorts born in 1955, and Spanish cohorts born in 1960. The thin solid line, 1.50 babies/woman, looks like it may last be achieved for cohorts born between 1970-75 in all four countries; and in all four populations it appears levels of 1.30 will continue to be met for </w:t>
+        <w:t xml:space="preserve"> shows the CFP for Spain, Italy and Germany, separated into East and West. Each of these countries currently have fairly low fertility levels, and by looking at both the colour of the cells and the trajectories of the contours we can learn more about other similarities and differences between these countries. Firstly, if we look at the trajectory of the thick solid contour line we can identify the last birth cohorts that reached replacement fertility levels; this is around 1938-9 for Germany, 1945 for Italy, and 1954 for Spain. The thick dashed lines, indicating 1.80 babies/woman, are more </w:t>
+      </w:r>
+      <w:r>
+        <w:lastRenderedPageBreak/>
+        <w:t xml:space="preserve">dissimilar within Germany, and were first not achieved in West Germany for the 1944 birth cohort, and for East Germany, for the 1949 cohort; in East Germany this fertility level was then re-established briefly, for cohorts born around 1952-1960, before being lost again; this fertility level was last for Italian cohorts born in 1955, and Spanish cohorts born in 1960. The thin solid line, 1.50 babies/woman, looks like it may last be achieved for cohorts born between 1970-75 in all four countries; and in all four populations it appears levels of 1.30 will continue to be met for </w:t>
       </w:r>
       <w:r>
         <w:t>future</w:t>
@@ -792,7 +764,7 @@
       <w:r>
         <w:rPr>
           <w:noProof/>
-          <w:lang w:val="en-US"/>
+          <w:lang w:eastAsia="en-GB"/>
         </w:rPr>
         <w:drawing>
           <wp:inline distT="0" distB="0" distL="0" distR="0" wp14:anchorId="2A9C3629" wp14:editId="45D6850E">
@@ -832,7 +804,7 @@
                       <a:noFill/>
                     </a:ln>
                     <a:extLst>
-                      <a:ext uri="{53640926-AAD7-44d8-BBD7-CCE9431645EC}">
+                      <a:ext uri="{53640926-AAD7-44D8-BBD7-CCE9431645EC}">
                         <a14:shadowObscured xmlns:a14="http://schemas.microsoft.com/office/drawing/2010/main"/>
                       </a:ext>
                     </a:extLst>
@@ -852,14 +824,30 @@
       <w:r>
         <w:t xml:space="preserve">Figure </w:t>
       </w:r>
-      <w:fldSimple w:instr=" SEQ Figure \* ARABIC ">
-        <w:r>
-          <w:rPr>
-            <w:noProof/>
-          </w:rPr>
-          <w:t>1</w:t>
-        </w:r>
-      </w:fldSimple>
+      <w:r>
+        <w:fldChar w:fldCharType="begin"/>
+      </w:r>
+      <w:r>
+        <w:instrText xml:space="preserve"> SEQ Figure \</w:instrText>
+      </w:r>
+      <w:r>
+        <w:instrText xml:space="preserve">* ARABIC </w:instrText>
+      </w:r>
+      <w:r>
+        <w:fldChar w:fldCharType="separate"/>
+      </w:r>
+      <w:r>
+        <w:rPr>
+          <w:noProof/>
+        </w:rPr>
+        <w:t>1</w:t>
+      </w:r>
+      <w:r>
+        <w:rPr>
+          <w:noProof/>
+        </w:rPr>
+        <w:fldChar w:fldCharType="end"/>
+      </w:r>
       <w:bookmarkEnd w:id="0"/>
       <w:r>
         <w:t xml:space="preserve"> Composite Fertility Plot for Spain, Italy and Germany</w:t>
@@ -897,7 +885,10 @@
         <w:fldChar w:fldCharType="end"/>
       </w:r>
       <w:r>
-        <w:t xml:space="preserve"> compares fertility trends in two pairs of </w:t>
+        <w:t xml:space="preserve"> compares fertility trends in t</w:t>
+      </w:r>
+      <w:r>
+        <w:t xml:space="preserve">wo pairs of </w:t>
       </w:r>
       <w:proofErr w:type="spellStart"/>
       <w:r>
@@ -905,7 +896,10 @@
       </w:r>
       <w:proofErr w:type="spellEnd"/>
       <w:r>
-        <w:t xml:space="preserve"> countries  - New Zealand and Australia; and the USA and Canada – with Norway. Each of these countries </w:t>
+        <w:t xml:space="preserve"> countries</w:t>
+      </w:r>
+      <w:r>
+        <w:t xml:space="preserve"> - New Zealand and Australia; and the USA and Canada – with Norway. Each of these countries </w:t>
       </w:r>
       <w:proofErr w:type="gramStart"/>
       <w:r>
@@ -927,15 +921,11 @@
         <w:t xml:space="preserve"> levels by cohort were ‘recovered’ by latter cohorts after being ‘lost’ by earlier cohorts; this ca</w:t>
       </w:r>
       <w:r>
-        <w:t xml:space="preserve">n be seen by noting the parallel pairs of thick black vertical contour lines in both countries. In Norway, replacement fertility was first ‘lost’ after around the 1953 cohort then ‘recovered’ after the 1956 cohort; and in the USA RF was ‘lost’ by the 1950 cohort then ‘recovered’ after the 1964 cohort. Within Norway RF levels look set to disappear with latter cohorts, as the </w:t>
-      </w:r>
-      <w:proofErr w:type="gramStart"/>
-      <w:r>
-        <w:t>RF  line</w:t>
-      </w:r>
-      <w:proofErr w:type="gramEnd"/>
-      <w:r>
-        <w:t xml:space="preserve"> hovers around age 43 in the latest period, whereas in the USA it appears to have stabilised around age 36. Of these populations, Canada has the lowest fertility, and appears to have stabilised at levels between 1.50 and 1.80 babies/woman. </w:t>
+        <w:t xml:space="preserve">n be seen by noting the parallel pairs of thick black vertical contour lines in both countries. In Norway, replacement fertility </w:t>
+      </w:r>
+      <w:r>
+        <w:lastRenderedPageBreak/>
+        <w:t xml:space="preserve">was first ‘lost’ after around the 1953 cohort then ‘recovered’ after the 1956 cohort; and in the USA RF was ‘lost’ by the 1950 cohort then ‘recovered’ after the 1964 cohort. Within Norway RF levels look set to disappear with latter cohorts, as the RF line hovers around age 43 in the latest period, whereas in the USA it appears to have stabilised around age 36. Of these populations, Canada has the lowest fertility, and appears to have stabilised at levels between 1.50 and 1.80 babies/woman. </w:t>
       </w:r>
     </w:p>
     <w:p>
@@ -950,7 +940,7 @@
       <w:r>
         <w:rPr>
           <w:noProof/>
-          <w:lang w:val="en-US"/>
+          <w:lang w:eastAsia="en-GB"/>
         </w:rPr>
         <w:drawing>
           <wp:inline distT="0" distB="0" distL="0" distR="0" wp14:anchorId="51BB52D6" wp14:editId="1A65B309">
@@ -990,7 +980,7 @@
                       <a:noFill/>
                     </a:ln>
                     <a:extLst>
-                      <a:ext uri="{53640926-AAD7-44d8-BBD7-CCE9431645EC}">
+                      <a:ext uri="{53640926-AAD7-44D8-BBD7-CCE9431645EC}">
                         <a14:shadowObscured xmlns:a14="http://schemas.microsoft.com/office/drawing/2010/main"/>
                       </a:ext>
                     </a:extLst>
@@ -1010,14 +1000,27 @@
       <w:r>
         <w:t xml:space="preserve">Figure </w:t>
       </w:r>
-      <w:fldSimple w:instr=" SEQ Figure \* ARABIC ">
-        <w:r>
-          <w:rPr>
-            <w:noProof/>
-          </w:rPr>
-          <w:t>2</w:t>
-        </w:r>
-      </w:fldSimple>
+      <w:r>
+        <w:fldChar w:fldCharType="begin"/>
+      </w:r>
+      <w:r>
+        <w:instrText xml:space="preserve"> SEQ Figure \* ARABIC </w:instrText>
+      </w:r>
+      <w:r>
+        <w:fldChar w:fldCharType="separate"/>
+      </w:r>
+      <w:r>
+        <w:rPr>
+          <w:noProof/>
+        </w:rPr>
+        <w:t>2</w:t>
+      </w:r>
+      <w:r>
+        <w:rPr>
+          <w:noProof/>
+        </w:rPr>
+        <w:fldChar w:fldCharType="end"/>
+      </w:r>
       <w:bookmarkEnd w:id="1"/>
       <w:r>
         <w:t xml:space="preserve"> Composite Fertility Plots for Anglophone Countries and Norway</w:t>
@@ -1059,6 +1062,7 @@
     </w:p>
     <w:p>
       <w:r>
+        <w:lastRenderedPageBreak/>
         <w:t xml:space="preserve">Taiwan perhaps saw the fastest decline of the three populations in fertility, moving from a higher fertility country for cohorts born up to around 1955, to very low fertility for cohorts born after around 1970. Of the three populations Republic of Korea appears more likely to sustain fertility levels of between 1.50 and 1.80 babies/woman, and so fall less far being RF levels than the other countries.  </w:t>
       </w:r>
     </w:p>
@@ -1069,7 +1073,7 @@
       <w:r>
         <w:rPr>
           <w:noProof/>
-          <w:lang w:val="en-US"/>
+          <w:lang w:eastAsia="en-GB"/>
         </w:rPr>
         <w:drawing>
           <wp:inline distT="0" distB="0" distL="0" distR="0" wp14:anchorId="4A922B33" wp14:editId="64900F94">
@@ -1109,7 +1113,7 @@
                       <a:noFill/>
                     </a:ln>
                     <a:extLst>
-                      <a:ext uri="{53640926-AAD7-44d8-BBD7-CCE9431645EC}">
+                      <a:ext uri="{53640926-AAD7-44D8-BBD7-CCE9431645EC}">
                         <a14:shadowObscured xmlns:a14="http://schemas.microsoft.com/office/drawing/2010/main"/>
                       </a:ext>
                     </a:extLst>
@@ -1129,14 +1133,27 @@
       <w:r>
         <w:t xml:space="preserve">Figure </w:t>
       </w:r>
-      <w:fldSimple w:instr=" SEQ Figure \* ARABIC ">
-        <w:r>
-          <w:rPr>
-            <w:noProof/>
-          </w:rPr>
-          <w:t>3</w:t>
-        </w:r>
-      </w:fldSimple>
+      <w:r>
+        <w:fldChar w:fldCharType="begin"/>
+      </w:r>
+      <w:r>
+        <w:instrText xml:space="preserve"> SEQ Figure \* ARABIC </w:instrText>
+      </w:r>
+      <w:r>
+        <w:fldChar w:fldCharType="separate"/>
+      </w:r>
+      <w:r>
+        <w:rPr>
+          <w:noProof/>
+        </w:rPr>
+        <w:t>3</w:t>
+      </w:r>
+      <w:r>
+        <w:rPr>
+          <w:noProof/>
+        </w:rPr>
+        <w:fldChar w:fldCharType="end"/>
+      </w:r>
       <w:bookmarkEnd w:id="2"/>
       <w:r>
         <w:t xml:space="preserve"> </w:t>
@@ -1209,8 +1226,9 @@
       <w:r>
         <w:rPr>
           <w:noProof/>
-          <w:lang w:val="en-US"/>
-        </w:rPr>
+          <w:lang w:eastAsia="en-GB"/>
+        </w:rPr>
+        <w:lastRenderedPageBreak/>
         <w:drawing>
           <wp:inline distT="0" distB="0" distL="0" distR="0" wp14:anchorId="7DFEC826" wp14:editId="35B8CE5C">
             <wp:extent cx="5731162" cy="3129406"/>
@@ -1249,7 +1267,7 @@
                       <a:noFill/>
                     </a:ln>
                     <a:extLst>
-                      <a:ext uri="{53640926-AAD7-44d8-BBD7-CCE9431645EC}">
+                      <a:ext uri="{53640926-AAD7-44D8-BBD7-CCE9431645EC}">
                         <a14:shadowObscured xmlns:a14="http://schemas.microsoft.com/office/drawing/2010/main"/>
                       </a:ext>
                     </a:extLst>
@@ -1269,45 +1287,175 @@
       <w:r>
         <w:t xml:space="preserve">Figure </w:t>
       </w:r>
+      <w:r>
+        <w:fldChar w:fldCharType="begin"/>
+      </w:r>
+      <w:r>
+        <w:instrText xml:space="preserve"> SEQ Figure \* ARABIC </w:instrText>
+      </w:r>
+      <w:r>
+        <w:fldChar w:fldCharType="separate"/>
+      </w:r>
+      <w:r>
+        <w:rPr>
+          <w:noProof/>
+        </w:rPr>
+        <w:t>4</w:t>
+      </w:r>
+      <w:r>
+        <w:rPr>
+          <w:noProof/>
+        </w:rPr>
+        <w:fldChar w:fldCharType="end"/>
+      </w:r>
+      <w:bookmarkEnd w:id="4"/>
+      <w:r>
+        <w:t xml:space="preserve"> Composite Fertility Plots for Ireland, Northern Ireland, Scotland, and England &amp; Wales</w:t>
+      </w:r>
+    </w:p>
+    <w:p/>
+    <w:p>
+      <w:pPr>
+        <w:pStyle w:val="Heading2"/>
+      </w:pPr>
+      <w:r>
+        <w:t xml:space="preserve">All countries </w:t>
+      </w:r>
+    </w:p>
+    <w:p/>
+    <w:p>
+      <w:r>
+        <w:fldChar w:fldCharType="begin"/>
+      </w:r>
+      <w:r>
+        <w:instrText xml:space="preserve"> REF _Ref491688449 \h </w:instrText>
+      </w:r>
+      <w:r>
+        <w:fldChar w:fldCharType="separate"/>
+      </w:r>
+      <w:r>
+        <w:t xml:space="preserve">Figure </w:t>
+      </w:r>
+      <w:r>
+        <w:rPr>
+          <w:noProof/>
+        </w:rPr>
+        <w:t>5</w:t>
+      </w:r>
+      <w:r>
+        <w:fldChar w:fldCharType="end"/>
+      </w:r>
+      <w:r>
+        <w:t xml:space="preserve"> </w:t>
+      </w:r>
+      <w:r>
+        <w:t xml:space="preserve">shows the composite fertility plots for </w:t>
+      </w:r>
+      <w:r>
+        <w:t>45</w:t>
+      </w:r>
+      <w:r>
+        <w:t xml:space="preserve"> countries</w:t>
+      </w:r>
+      <w:r>
+        <w:t>, and so represents a visual summary of hundreds of thousands of separate ASFRs</w:t>
+      </w:r>
+      <w:r>
+        <w:t xml:space="preserve">. Because of the number of populations being compared HFC/HFD population codes are used, and no gridlines are added to avoid </w:t>
+      </w:r>
+      <w:proofErr w:type="spellStart"/>
+      <w:r>
+        <w:t>overplotting</w:t>
+      </w:r>
+      <w:proofErr w:type="spellEnd"/>
+      <w:r>
+        <w:t xml:space="preserve">. A separate version of the figure is available at a higher resolution, with full country names and gridlines, in the online appendix. A common scale is used to </w:t>
+      </w:r>
+      <w:r>
+        <w:t xml:space="preserve">for ASFRs for all countries. As mentioned previously, the colour of the strips which label each country indicates the geographic or linguistic grouping of countries, and a range of ideas about geographic or sociolinguistic influence on cohort fertility trends can be </w:t>
+      </w:r>
+      <w:r>
+        <w:t xml:space="preserve">developed and explored by comparing the fertility trends of countries by group. </w:t>
+      </w:r>
+      <w:r>
+        <w:t xml:space="preserve"> </w:t>
+      </w:r>
+    </w:p>
+    <w:p>
+      <w:pPr>
+        <w:keepNext/>
+      </w:pPr>
+      <w:r>
+        <w:rPr>
+          <w:noProof/>
+          <w:lang w:eastAsia="en-GB"/>
+        </w:rPr>
+        <w:lastRenderedPageBreak/>
+        <w:drawing>
+          <wp:inline distT="0" distB="0" distL="0" distR="0" wp14:anchorId="32129B5B" wp14:editId="29AC222A">
+            <wp:extent cx="5731510" cy="5731510"/>
+            <wp:effectExtent l="0" t="0" r="2540" b="2540"/>
+            <wp:docPr id="5" name="Picture 5"/>
+            <wp:cNvGraphicFramePr>
+              <a:graphicFrameLocks xmlns:a="http://schemas.openxmlformats.org/drawingml/2006/main" noChangeAspect="1"/>
+            </wp:cNvGraphicFramePr>
+            <a:graphic xmlns:a="http://schemas.openxmlformats.org/drawingml/2006/main">
+              <a:graphicData uri="http://schemas.openxmlformats.org/drawingml/2006/picture">
+                <pic:pic xmlns:pic="http://schemas.openxmlformats.org/drawingml/2006/picture">
+                  <pic:nvPicPr>
+                    <pic:cNvPr id="0" name="overall_paper_coded.png"/>
+                    <pic:cNvPicPr/>
+                  </pic:nvPicPr>
+                  <pic:blipFill>
+                    <a:blip r:embed="rId10">
+                      <a:extLst>
+                        <a:ext uri="{28A0092B-C50C-407E-A947-70E740481C1C}">
+                          <a14:useLocalDpi xmlns:a14="http://schemas.microsoft.com/office/drawing/2010/main" val="0"/>
+                        </a:ext>
+                      </a:extLst>
+                    </a:blip>
+                    <a:stretch>
+                      <a:fillRect/>
+                    </a:stretch>
+                  </pic:blipFill>
+                  <pic:spPr>
+                    <a:xfrm>
+                      <a:off x="0" y="0"/>
+                      <a:ext cx="5731510" cy="5731510"/>
+                    </a:xfrm>
+                    <a:prstGeom prst="rect">
+                      <a:avLst/>
+                    </a:prstGeom>
+                  </pic:spPr>
+                </pic:pic>
+              </a:graphicData>
+            </a:graphic>
+          </wp:inline>
+        </w:drawing>
+      </w:r>
+    </w:p>
+    <w:p>
+      <w:pPr>
+        <w:pStyle w:val="Caption"/>
+      </w:pPr>
+      <w:bookmarkStart w:id="5" w:name="_Ref491688449"/>
+      <w:r>
+        <w:t xml:space="preserve">Figure </w:t>
+      </w:r>
       <w:fldSimple w:instr=" SEQ Figure \* ARABIC ">
         <w:r>
           <w:rPr>
             <w:noProof/>
           </w:rPr>
-          <w:t>4</w:t>
+          <w:t>5</w:t>
         </w:r>
       </w:fldSimple>
-      <w:bookmarkEnd w:id="4"/>
-      <w:r>
-        <w:t xml:space="preserve"> Composite Fertility Plots for Ireland, Northern Ireland, Scotland, and England &amp; Wales</w:t>
-      </w:r>
-    </w:p>
-    <w:p/>
-    <w:p>
-      <w:pPr>
-        <w:pStyle w:val="Heading2"/>
-      </w:pPr>
-      <w:r>
-        <w:t xml:space="preserve">All countries </w:t>
-      </w:r>
-    </w:p>
-    <w:p/>
-    <w:p>
-      <w:r>
-        <w:t xml:space="preserve">Figure XXX shows the composite fertility plots for over 40 countries. Because of the number of populations being compared HFC/HFD population codes are used, and no gridlines are added to avoid </w:t>
-      </w:r>
-      <w:proofErr w:type="spellStart"/>
-      <w:r>
-        <w:t>overplotting</w:t>
-      </w:r>
-      <w:proofErr w:type="spellEnd"/>
-      <w:r>
-        <w:t xml:space="preserve">. A separate version of the figure is available at a higher resolution, with full country names and gridlines, in the online appendix. A common scale is used to represent ASFRs. </w:t>
-      </w:r>
-    </w:p>
-    <w:p>
-      <w:bookmarkStart w:id="5" w:name="_GoBack"/>
       <w:bookmarkEnd w:id="5"/>
+      <w:r>
+        <w:t xml:space="preserve"> Composite Fertility plot for 45 countries</w:t>
+      </w:r>
+      <w:bookmarkStart w:id="6" w:name="_GoBack"/>
+      <w:bookmarkEnd w:id="6"/>
     </w:p>
     <w:sectPr>
       <w:pgSz w:w="11906" w:h="16838"/>
@@ -1336,7 +1484,7 @@
       </w:pPr>
     </w:pPrDefault>
   </w:docDefaults>
-  <w:latentStyles w:defLockedState="0" w:defUIPriority="99" w:defSemiHidden="1" w:defUnhideWhenUsed="1" w:defQFormat="0" w:count="276">
+  <w:latentStyles w:defLockedState="0" w:defUIPriority="99" w:defSemiHidden="1" w:defUnhideWhenUsed="1" w:defQFormat="0" w:count="267">
     <w:lsdException w:name="Normal" w:semiHidden="0" w:uiPriority="0" w:unhideWhenUsed="0" w:qFormat="1"/>
     <w:lsdException w:name="heading 1" w:semiHidden="0" w:uiPriority="9" w:unhideWhenUsed="0" w:qFormat="1"/>
     <w:lsdException w:name="heading 2" w:uiPriority="9" w:qFormat="1"/>
@@ -1646,7 +1794,7 @@
 </file>
 
 <file path=word/stylesWithEffects.xml><?xml version="1.0" encoding="utf-8"?>
-<w:styles xmlns:wpc="http://schemas.microsoft.com/office/word/2010/wordprocessingCanvas" xmlns:mo="http://schemas.microsoft.com/office/mac/office/2008/main" xmlns:mc="http://schemas.openxmlformats.org/markup-compatibility/2006" xmlns:mv="urn:schemas-microsoft-com:mac:vml" xmlns:o="urn:schemas-microsoft-com:office:office" xmlns:r="http://schemas.openxmlformats.org/officeDocument/2006/relationships" xmlns:m="http://schemas.openxmlformats.org/officeDocument/2006/math" xmlns:v="urn:schemas-microsoft-com:vml" xmlns:wp14="http://schemas.microsoft.com/office/word/2010/wordprocessingDrawing" xmlns:wp="http://schemas.openxmlformats.org/drawingml/2006/wordprocessingDrawing" xmlns:w10="urn:schemas-microsoft-com:office:word" xmlns:w="http://schemas.openxmlformats.org/wordprocessingml/2006/main" xmlns:w14="http://schemas.microsoft.com/office/word/2010/wordml" xmlns:wpg="http://schemas.microsoft.com/office/word/2010/wordprocessingGroup" xmlns:wpi="http://schemas.microsoft.com/office/word/2010/wordprocessingInk" xmlns:wne="http://schemas.microsoft.com/office/word/2006/wordml" xmlns:wps="http://schemas.microsoft.com/office/word/2010/wordprocessingShape" mc:Ignorable="w14 wp14">
+<w:styles xmlns:wpc="http://schemas.microsoft.com/office/word/2010/wordprocessingCanvas" xmlns:mc="http://schemas.openxmlformats.org/markup-compatibility/2006" xmlns:o="urn:schemas-microsoft-com:office:office" xmlns:r="http://schemas.openxmlformats.org/officeDocument/2006/relationships" xmlns:m="http://schemas.openxmlformats.org/officeDocument/2006/math" xmlns:v="urn:schemas-microsoft-com:vml" xmlns:wp14="http://schemas.microsoft.com/office/word/2010/wordprocessingDrawing" xmlns:wp="http://schemas.openxmlformats.org/drawingml/2006/wordprocessingDrawing" xmlns:w10="urn:schemas-microsoft-com:office:word" xmlns:w="http://schemas.openxmlformats.org/wordprocessingml/2006/main" xmlns:w14="http://schemas.microsoft.com/office/word/2010/wordml" xmlns:wpg="http://schemas.microsoft.com/office/word/2010/wordprocessingGroup" xmlns:wpi="http://schemas.microsoft.com/office/word/2010/wordprocessingInk" xmlns:wne="http://schemas.microsoft.com/office/word/2006/wordml" xmlns:wps="http://schemas.microsoft.com/office/word/2010/wordprocessingShape" mc:Ignorable="w14 wp14">
   <w:docDefaults>
     <w:rPrDefault>
       <w:rPr>
@@ -1662,7 +1810,7 @@
       </w:pPr>
     </w:pPrDefault>
   </w:docDefaults>
-  <w:latentStyles w:defLockedState="0" w:defUIPriority="99" w:defSemiHidden="1" w:defUnhideWhenUsed="1" w:defQFormat="0" w:count="276">
+  <w:latentStyles w:defLockedState="0" w:defUIPriority="99" w:defSemiHidden="1" w:defUnhideWhenUsed="1" w:defQFormat="0" w:count="267">
     <w:lsdException w:name="Normal" w:semiHidden="0" w:uiPriority="0" w:unhideWhenUsed="0" w:qFormat="1"/>
     <w:lsdException w:name="heading 1" w:semiHidden="0" w:uiPriority="9" w:unhideWhenUsed="0" w:qFormat="1"/>
     <w:lsdException w:name="heading 2" w:uiPriority="9" w:qFormat="1"/>
@@ -2261,7 +2409,7 @@
 </file>
 
 <file path=customXml/itemProps1.xml><?xml version="1.0" encoding="utf-8"?>
-<ds:datastoreItem xmlns:ds="http://schemas.openxmlformats.org/officeDocument/2006/customXml" ds:itemID="{5C8375D8-59F0-FF44-86FC-E9BEDDD63BCF}">
+<ds:datastoreItem xmlns:ds="http://schemas.openxmlformats.org/officeDocument/2006/customXml" ds:itemID="{E335D2AD-7226-4668-BD35-62D11CE3B626}">
   <ds:schemaRefs>
     <ds:schemaRef ds:uri="http://schemas.openxmlformats.org/officeDocument/2006/bibliography"/>
   </ds:schemaRefs>

</xml_diff>